<commit_message>
cleanup backend structure and update sonar properties
</commit_message>
<xml_diff>
--- a/Documents/Reading Guide.docx
+++ b/Documents/Reading Guide.docx
@@ -48,10 +48,7 @@
         <w:t xml:space="preserve"> are implemented. Unit tests have been made for the controller and the business layer, in total </w:t>
       </w:r>
       <w:r>
-        <w:rPr>
-          <w:highlight w:val="yellow"/>
-        </w:rPr>
-        <w:t>72</w:t>
+        <w:t>74</w:t>
       </w:r>
       <w:r>
         <w:t xml:space="preserve">. </w:t>
@@ -61,20 +58,23 @@
       </w:r>
       <w:proofErr w:type="spellStart"/>
       <w:r>
-        <w:rPr>
-          <w:highlight w:val="yellow"/>
-        </w:rPr>
         <w:t>Jacoco</w:t>
       </w:r>
       <w:proofErr w:type="spellEnd"/>
       <w:r>
-        <w:rPr>
-          <w:highlight w:val="yellow"/>
-        </w:rPr>
         <w:t xml:space="preserve"> Test Report</w:t>
       </w:r>
       <w:r>
-        <w:t xml:space="preserve"> test coverage is at 93%. The config files are excluded from this report, because I didn’t make the code for it. The </w:t>
+        <w:t xml:space="preserve"> test coverage is at 9</w:t>
+      </w:r>
+      <w:r>
+        <w:t>7</w:t>
+      </w:r>
+      <w:r>
+        <w:t>%.</w:t>
+      </w:r>
+      <w:r>
+        <w:t xml:space="preserve"> The </w:t>
       </w:r>
       <w:proofErr w:type="spellStart"/>
       <w:r>
@@ -82,115 +82,126 @@
       </w:r>
       <w:proofErr w:type="spellEnd"/>
       <w:r>
-        <w:t xml:space="preserve"> coverage is </w:t>
-      </w:r>
-      <w:r>
-        <w:rPr>
-          <w:highlight w:val="yellow"/>
-        </w:rPr>
-        <w:t>…</w:t>
+        <w:t xml:space="preserve"> coverage is at 92%.</w:t>
+      </w:r>
+      <w:r>
+        <w:t xml:space="preserve"> The config files are excluded from </w:t>
+      </w:r>
+      <w:r>
+        <w:t>both of these reports</w:t>
+      </w:r>
+      <w:r>
+        <w:t xml:space="preserve">, because I didn’t make the code for it. </w:t>
+      </w:r>
+    </w:p>
+    <w:p>
+      <w:r>
+        <w:t>S3-react-app:</w:t>
       </w:r>
       <w:r>
         <w:t xml:space="preserve"> </w:t>
       </w:r>
-    </w:p>
-    <w:p>
-      <w:r>
-        <w:t>S3-react-app:</w:t>
+      <w:r>
+        <w:t xml:space="preserve">This is the front end application. </w:t>
+      </w:r>
+    </w:p>
+    <w:p>
+      <w:r>
+        <w:t>Folder containing the react front end</w:t>
+      </w:r>
+      <w:r>
+        <w:t xml:space="preserve">. The connection to the backend is made using </w:t>
+      </w:r>
+      <w:proofErr w:type="spellStart"/>
+      <w:r>
+        <w:t>Axios</w:t>
+      </w:r>
+      <w:proofErr w:type="spellEnd"/>
+      <w:r>
+        <w:t xml:space="preserve">. The react hooks </w:t>
+      </w:r>
+      <w:proofErr w:type="spellStart"/>
+      <w:r>
+        <w:t>useState</w:t>
+      </w:r>
+      <w:proofErr w:type="spellEnd"/>
+      <w:r>
+        <w:t xml:space="preserve">, </w:t>
+      </w:r>
+      <w:proofErr w:type="spellStart"/>
+      <w:r>
+        <w:t>useEffect</w:t>
+      </w:r>
+      <w:proofErr w:type="spellEnd"/>
+      <w:r>
+        <w:t xml:space="preserve">, </w:t>
+      </w:r>
+      <w:proofErr w:type="spellStart"/>
+      <w:r>
+        <w:t>useParams</w:t>
+      </w:r>
+      <w:proofErr w:type="spellEnd"/>
+      <w:r>
+        <w:t xml:space="preserve">, </w:t>
+      </w:r>
+      <w:proofErr w:type="spellStart"/>
+      <w:r>
+        <w:t>useNavigate</w:t>
+      </w:r>
+      <w:proofErr w:type="spellEnd"/>
+      <w:r>
+        <w:t xml:space="preserve"> are used, as well as custom hooks for the authentication/authorisation. The JWT access tokens are decoded with </w:t>
+      </w:r>
+      <w:proofErr w:type="spellStart"/>
+      <w:r>
+        <w:t>jwt</w:t>
+      </w:r>
+      <w:proofErr w:type="spellEnd"/>
+      <w:r>
+        <w:t xml:space="preserve">-decode. </w:t>
+      </w:r>
+      <w:r>
+        <w:t xml:space="preserve">Protected Routes are used to make sure the routes are only accessible to users who have permission. </w:t>
+      </w:r>
+    </w:p>
+    <w:p>
+      <w:proofErr w:type="spellStart"/>
+      <w:r>
+        <w:t>Sonarqube</w:t>
+      </w:r>
+      <w:proofErr w:type="spellEnd"/>
+      <w:r>
+        <w:t xml:space="preserve"> is added to the CI/CD pipeline, however I think there is something wrong with my Gitlab-runner, as I keep getting an error. The pipeline passes, but it gives me </w:t>
+      </w:r>
+      <w:r>
+        <w:t xml:space="preserve">code smells and it says the code coverage is 0%. When I run the </w:t>
+      </w:r>
+      <w:proofErr w:type="spellStart"/>
+      <w:r>
+        <w:t>sonarqube</w:t>
+      </w:r>
+      <w:proofErr w:type="spellEnd"/>
+      <w:r>
+        <w:t xml:space="preserve"> command in the terminal it does show the correct info.</w:t>
       </w:r>
       <w:r>
         <w:t xml:space="preserve"> </w:t>
       </w:r>
-      <w:r>
-        <w:t xml:space="preserve">This is the front end application. </w:t>
-      </w:r>
-    </w:p>
-    <w:p>
-      <w:r>
-        <w:t>Folder containing the react front end</w:t>
-      </w:r>
-      <w:r>
-        <w:t xml:space="preserve">. The connection to the backend is made using </w:t>
-      </w:r>
-      <w:proofErr w:type="spellStart"/>
-      <w:r>
-        <w:t>Axios</w:t>
-      </w:r>
-      <w:proofErr w:type="spellEnd"/>
-      <w:r>
-        <w:t xml:space="preserve">. The react hooks </w:t>
-      </w:r>
-      <w:proofErr w:type="spellStart"/>
-      <w:r>
-        <w:t>useState</w:t>
-      </w:r>
-      <w:proofErr w:type="spellEnd"/>
-      <w:r>
-        <w:t xml:space="preserve">, </w:t>
-      </w:r>
-      <w:proofErr w:type="spellStart"/>
-      <w:r>
-        <w:t>useEffect</w:t>
-      </w:r>
-      <w:proofErr w:type="spellEnd"/>
-      <w:r>
-        <w:t xml:space="preserve">, </w:t>
-      </w:r>
-      <w:proofErr w:type="spellStart"/>
-      <w:r>
-        <w:t>useParams</w:t>
-      </w:r>
-      <w:proofErr w:type="spellEnd"/>
-      <w:r>
-        <w:t xml:space="preserve">, </w:t>
-      </w:r>
-      <w:proofErr w:type="spellStart"/>
-      <w:r>
-        <w:t>useNavigate</w:t>
-      </w:r>
-      <w:proofErr w:type="spellEnd"/>
-      <w:r>
-        <w:t xml:space="preserve"> are used, as well as custom hooks for the authentication/authorisation. The JWT access tokens are decoded with </w:t>
-      </w:r>
-      <w:proofErr w:type="spellStart"/>
-      <w:r>
-        <w:t>jwt</w:t>
-      </w:r>
-      <w:proofErr w:type="spellEnd"/>
-      <w:r>
-        <w:t xml:space="preserve">-decode. </w:t>
-      </w:r>
-      <w:r>
-        <w:t xml:space="preserve">Protected Routes are used to make sure the routes are only accessible to users who have permission. </w:t>
-      </w:r>
-    </w:p>
-    <w:p>
-      <w:proofErr w:type="spellStart"/>
-      <w:r>
-        <w:t>Sonarqube</w:t>
-      </w:r>
-      <w:proofErr w:type="spellEnd"/>
-      <w:r>
-        <w:t xml:space="preserve"> is added to the CI/CD pipeline, however I think there is something wrong with my Gitlab-runner, as I keep getting an error. The pipeline passes, but it gives me </w:t>
-      </w:r>
-      <w:r>
-        <w:t xml:space="preserve">code smells and it says the code coverage is 0%. When I run the </w:t>
-      </w:r>
-      <w:proofErr w:type="spellStart"/>
-      <w:r>
-        <w:t>sonarqube</w:t>
-      </w:r>
-      <w:proofErr w:type="spellEnd"/>
-      <w:r>
-        <w:t xml:space="preserve"> command in the terminal it does show the correct info.</w:t>
-      </w:r>
-    </w:p>
-    <w:p>
-      <w:r>
-        <w:t>Docker is also added to the CI/CD pipeline, however this one also isn’t working</w:t>
-      </w:r>
-      <w:r>
-        <w:t xml:space="preserve"> for some reason</w:t>
+    </w:p>
+    <w:p>
+      <w:r>
+        <w:t>Docker is also added to the CI/CD pipeline, however this one also isn’t workin</w:t>
+      </w:r>
+      <w:r>
+        <w:t xml:space="preserve">g, I think because of the </w:t>
+      </w:r>
+      <w:proofErr w:type="spellStart"/>
+      <w:r>
+        <w:t>websockets</w:t>
+      </w:r>
+      <w:proofErr w:type="spellEnd"/>
+      <w:r>
+        <w:t xml:space="preserve"> because this is the part where it gets stuck</w:t>
       </w:r>
       <w:r>
         <w:t>.</w:t>

</xml_diff>